<commit_message>
Actualización de las descripciones de casos de uso
</commit_message>
<xml_diff>
--- a/documentacion/Descripciones de casos de uso.docx
+++ b/documentacion/Descripciones de casos de uso.docx
@@ -2926,7 +2926,13 @@
               <w:rPr>
                 <w:rFonts w:eastAsia="Arial" w:cs="Arial"/>
               </w:rPr>
-              <w:t>10/09/2019</w:t>
+              <w:t>1</w:t>
+            </w:r>
+            <w:r>
+              <w:rPr>
+                <w:rFonts w:eastAsia="Arial" w:cs="Arial"/>
+              </w:rPr>
+              <w:t>1/09/2019</w:t>
             </w:r>
           </w:p>
         </w:tc>
@@ -3056,6 +3062,12 @@
               <w:rPr>
                 <w:rFonts w:eastAsia="Arial" w:cs="Arial"/>
               </w:rPr>
+              <w:t xml:space="preserve">PRE-01 </w:t>
+            </w:r>
+            <w:r>
+              <w:rPr>
+                <w:rFonts w:eastAsia="Arial" w:cs="Arial"/>
+              </w:rPr>
               <w:t>El asistente de almacén se ha autenticado en el sistema.</w:t>
             </w:r>
           </w:p>
@@ -3867,13 +3879,16 @@
                 <w:ilvl w:val="0"/>
                 <w:numId w:val="1"/>
               </w:numPr>
-              <w:rPr/>
-            </w:pPr>
-            <w:r>
-              <w:rPr>
-                <w:rFonts w:eastAsia="Arial" w:cs="Arial"/>
-              </w:rPr>
-              <w:t>El Asistente de almacén selecciona ‘Aceptar’.</w:t>
+              <w:rPr>
+                <w:sz w:val="24"/>
+                <w:szCs w:val="24"/>
+              </w:rPr>
+            </w:pPr>
+            <w:r>
+              <w:rPr>
+                <w:rFonts w:eastAsia="Arial" w:cs="Arial"/>
+              </w:rPr>
+              <w:t>El Asistente de almacén selecciona la opción ‘Aceptar’.</w:t>
             </w:r>
           </w:p>
           <w:p>
@@ -3966,13 +3981,16 @@
                 <w:ilvl w:val="0"/>
                 <w:numId w:val="6"/>
               </w:numPr>
-              <w:rPr/>
-            </w:pPr>
-            <w:r>
-              <w:rPr>
-                <w:rFonts w:eastAsia="Arial" w:cs="Arial"/>
-              </w:rPr>
-              <w:t>El Asistente de Almacén selecciona ‘Aceptar’.</w:t>
+              <w:rPr>
+                <w:sz w:val="24"/>
+                <w:szCs w:val="24"/>
+              </w:rPr>
+            </w:pPr>
+            <w:r>
+              <w:rPr>
+                <w:rFonts w:eastAsia="Arial" w:cs="Arial"/>
+              </w:rPr>
+              <w:t>El Asistente de Almacén selecciona la opción ‘Aceptar’.</w:t>
             </w:r>
           </w:p>
           <w:p>
@@ -4047,13 +4065,16 @@
                 <w:ilvl w:val="0"/>
                 <w:numId w:val="5"/>
               </w:numPr>
-              <w:rPr/>
-            </w:pPr>
-            <w:r>
-              <w:rPr>
-                <w:rFonts w:eastAsia="Arial" w:cs="Arial"/>
-              </w:rPr>
-              <w:t>El Asistente de Almacén selecciona ‘Aceptar’</w:t>
+              <w:rPr>
+                <w:sz w:val="24"/>
+                <w:szCs w:val="24"/>
+              </w:rPr>
+            </w:pPr>
+            <w:r>
+              <w:rPr>
+                <w:rFonts w:eastAsia="Arial" w:cs="Arial"/>
+              </w:rPr>
+              <w:t>El Asistente de Almacén selecciona la opción ‘Aceptar’</w:t>
             </w:r>
           </w:p>
           <w:p>
@@ -4143,7 +4164,19 @@
               <w:rPr>
                 <w:rFonts w:eastAsia="Arial" w:cs="Arial"/>
               </w:rPr>
-              <w:t>El Asistente de Almacén selecciona ‘Aceptar’</w:t>
+              <w:t xml:space="preserve">El Asistente de Almacén selecciona </w:t>
+            </w:r>
+            <w:r>
+              <w:rPr>
+                <w:rFonts w:eastAsia="Arial" w:cs="Arial"/>
+              </w:rPr>
+              <w:t xml:space="preserve">la opción </w:t>
+            </w:r>
+            <w:r>
+              <w:rPr>
+                <w:rFonts w:eastAsia="Arial" w:cs="Arial"/>
+              </w:rPr>
+              <w:t>‘Aceptar’</w:t>
             </w:r>
           </w:p>
           <w:p>
@@ -4239,13 +4272,16 @@
                 <w:ilvl w:val="0"/>
                 <w:numId w:val="47"/>
               </w:numPr>
-              <w:rPr/>
-            </w:pPr>
-            <w:r>
-              <w:rPr>
-                <w:rFonts w:eastAsia="Arial" w:cs="Arial"/>
-              </w:rPr>
-              <w:t>El Asistente de Almacén selecciona ‘Aceptar’</w:t>
+              <w:rPr>
+                <w:sz w:val="24"/>
+                <w:szCs w:val="24"/>
+              </w:rPr>
+            </w:pPr>
+            <w:r>
+              <w:rPr>
+                <w:rFonts w:eastAsia="Arial" w:cs="Arial"/>
+              </w:rPr>
+              <w:t>El Asistente de Almacén selecciona la opción ‘Aceptar’</w:t>
             </w:r>
           </w:p>
           <w:p>
@@ -4327,15 +4363,27 @@
             <w:pPr>
               <w:rPr>
                 <w:rFonts w:eastAsia="Arial" w:cs="Arial"/>
-                <w:szCs w:val="24"/>
-              </w:rPr>
-            </w:pPr>
-            <w:r>
-              <w:rPr>
-                <w:rFonts w:eastAsia="Arial" w:cs="Arial"/>
-                <w:szCs w:val="24"/>
+              </w:rPr>
+            </w:pPr>
+            <w:r>
+              <w:rPr>
+                <w:rFonts w:eastAsia="Arial" w:cs="Arial"/>
               </w:rPr>
               <w:t>POST-03: Se actualiza la lista de artículos con el artículo editado.</w:t>
+            </w:r>
+          </w:p>
+          <w:p>
+            <w:pPr>
+              <w:pStyle w:val="Normal"/>
+              <w:rPr>
+                <w:rFonts w:eastAsia="Arial" w:cs="Arial"/>
+              </w:rPr>
+            </w:pPr>
+            <w:r>
+              <w:rPr>
+                <w:rFonts w:eastAsia="Arial" w:cs="Arial"/>
+              </w:rPr>
+              <w:t>POST-04: Los registros en la base de datos se han modificado.</w:t>
             </w:r>
           </w:p>
         </w:tc>
@@ -4681,7 +4729,13 @@
               <w:rPr>
                 <w:rFonts w:eastAsia="Arial" w:cs="Arial"/>
               </w:rPr>
-              <w:t>10/09/2019</w:t>
+              <w:t>1</w:t>
+            </w:r>
+            <w:r>
+              <w:rPr>
+                <w:rFonts w:eastAsia="Arial" w:cs="Arial"/>
+              </w:rPr>
+              <w:t>1/09/2019</w:t>
             </w:r>
           </w:p>
         </w:tc>
@@ -4811,6 +4865,12 @@
               <w:rPr>
                 <w:rFonts w:eastAsia="Arial" w:cs="Arial"/>
               </w:rPr>
+              <w:t xml:space="preserve">PRE-01 </w:t>
+            </w:r>
+            <w:r>
+              <w:rPr>
+                <w:rFonts w:eastAsia="Arial" w:cs="Arial"/>
+              </w:rPr>
               <w:t>El asistente de almacén se ha autenticado en el sistema.</w:t>
             </w:r>
           </w:p>
@@ -4902,19 +4962,19 @@
               <w:rPr>
                 <w:rFonts w:cs="Arial"/>
               </w:rPr>
-              <w:t>El Sistema carga de la base de datos todas las partidas existentes</w:t>
+              <w:t>El Sistema carga de la base de datos todas las partidas existentes. (V</w:t>
             </w:r>
             <w:r>
               <w:rPr>
                 <w:rFonts w:cs="Arial"/>
               </w:rPr>
-              <w:t>.</w:t>
+              <w:t>er</w:t>
             </w:r>
             <w:r>
               <w:rPr>
                 <w:rFonts w:cs="Arial"/>
               </w:rPr>
-              <w:t xml:space="preserve"> (VER EX-01).</w:t>
+              <w:t xml:space="preserve"> EX-01).</w:t>
             </w:r>
           </w:p>
           <w:p>
@@ -4952,19 +5012,31 @@
               <w:rPr>
                 <w:rFonts w:cs="Arial"/>
               </w:rPr>
-              <w:t>El Asistente de almacén selecciona la opción ‘Nueva Partida’</w:t>
+              <w:t>El Asistente de almacén selecciona la opción ‘Nueva Partida’. (V</w:t>
             </w:r>
             <w:r>
               <w:rPr>
                 <w:rFonts w:cs="Arial"/>
               </w:rPr>
-              <w:t>.</w:t>
+              <w:t>er</w:t>
             </w:r>
             <w:r>
               <w:rPr>
                 <w:rFonts w:cs="Arial"/>
               </w:rPr>
-              <w:t xml:space="preserve"> (VER FA-01, FA-02, FA-03).</w:t>
+              <w:t xml:space="preserve"> FA-01, FA-02, FA-03</w:t>
+            </w:r>
+            <w:r>
+              <w:rPr>
+                <w:rFonts w:cs="Arial"/>
+              </w:rPr>
+              <w:t>, FA-04</w:t>
+            </w:r>
+            <w:r>
+              <w:rPr>
+                <w:rFonts w:cs="Arial"/>
+              </w:rPr>
+              <w:t>).</w:t>
             </w:r>
             <w:bookmarkStart w:name="_GoBack" w:id="0"/>
             <w:bookmarkEnd w:id="0"/>
@@ -5084,19 +5156,19 @@
               <w:rPr>
                 <w:rFonts w:eastAsia="Arial" w:cs="Arial"/>
               </w:rPr>
-              <w:t>El Sistema valida los campos editables</w:t>
-            </w:r>
-            <w:r>
-              <w:rPr>
-                <w:rFonts w:eastAsia="Arial" w:cs="Arial"/>
-              </w:rPr>
-              <w:t>.</w:t>
-            </w:r>
-            <w:r>
-              <w:rPr>
-                <w:rFonts w:eastAsia="Arial" w:cs="Arial"/>
-              </w:rPr>
-              <w:t xml:space="preserve"> (VER FA-05).</w:t>
+              <w:t>El Sistema valida los campos editables. (V</w:t>
+            </w:r>
+            <w:r>
+              <w:rPr>
+                <w:rFonts w:eastAsia="Arial" w:cs="Arial"/>
+              </w:rPr>
+              <w:t>er</w:t>
+            </w:r>
+            <w:r>
+              <w:rPr>
+                <w:rFonts w:eastAsia="Arial" w:cs="Arial"/>
+              </w:rPr>
+              <w:t xml:space="preserve"> FA-05).</w:t>
             </w:r>
           </w:p>
           <w:p>
@@ -5835,7 +5907,19 @@
               <w:rPr>
                 <w:rFonts w:eastAsia="Arial" w:cs="Arial"/>
               </w:rPr>
-              <w:t>El Sistema despliega una notificación de advertencia “No se pudo agregar el artículo nuevo, inténtelo más tarde.”</w:t>
+              <w:t>El Sistema despliega una notificación de advertencia “</w:t>
+            </w:r>
+            <w:r>
+              <w:rPr>
+                <w:rFonts w:eastAsia="Arial" w:cs="Arial"/>
+              </w:rPr>
+              <w:t>Algunos datos ingresados son inválidos, revise sus datos</w:t>
+            </w:r>
+            <w:r>
+              <w:rPr>
+                <w:rFonts w:eastAsia="Arial" w:cs="Arial"/>
+              </w:rPr>
+              <w:t>”</w:t>
             </w:r>
           </w:p>
           <w:p>
@@ -5845,13 +5929,16 @@
                 <w:ilvl w:val="0"/>
                 <w:numId w:val="50"/>
               </w:numPr>
-              <w:rPr/>
-            </w:pPr>
-            <w:r>
-              <w:rPr>
-                <w:rFonts w:eastAsia="Arial" w:cs="Arial"/>
-              </w:rPr>
-              <w:t>El Asistente de Almacén selecciona ‘Aceptar’</w:t>
+              <w:rPr>
+                <w:sz w:val="24"/>
+                <w:szCs w:val="24"/>
+              </w:rPr>
+            </w:pPr>
+            <w:r>
+              <w:rPr>
+                <w:rFonts w:eastAsia="Arial" w:cs="Arial"/>
+              </w:rPr>
+              <w:t>El Asistente de Almacén selecciona la opción ‘Aceptar’</w:t>
             </w:r>
           </w:p>
           <w:p>
@@ -5867,7 +5954,19 @@
               <w:rPr>
                 <w:rFonts w:eastAsia="Arial" w:cs="Arial"/>
               </w:rPr>
-              <w:t>El Sistema regresa al flujo normal 1.</w:t>
+              <w:t xml:space="preserve">El Sistema </w:t>
+            </w:r>
+            <w:r>
+              <w:rPr>
+                <w:rFonts w:eastAsia="Arial" w:cs="Arial"/>
+              </w:rPr>
+              <w:t>se mantiene en la pantalla actual</w:t>
+            </w:r>
+            <w:r>
+              <w:rPr>
+                <w:rFonts w:eastAsia="Arial" w:cs="Arial"/>
+              </w:rPr>
+              <w:t>.</w:t>
             </w:r>
           </w:p>
         </w:tc>
@@ -5946,13 +6045,16 @@
                 <w:ilvl w:val="0"/>
                 <w:numId w:val="51"/>
               </w:numPr>
-              <w:rPr/>
-            </w:pPr>
-            <w:r>
-              <w:rPr>
-                <w:rFonts w:eastAsia="Arial" w:cs="Arial"/>
-              </w:rPr>
-              <w:t>El Asistente de Almacén selecciona ‘Aceptar’.</w:t>
+              <w:rPr>
+                <w:sz w:val="24"/>
+                <w:szCs w:val="24"/>
+              </w:rPr>
+            </w:pPr>
+            <w:r>
+              <w:rPr>
+                <w:rFonts w:eastAsia="Arial" w:cs="Arial"/>
+              </w:rPr>
+              <w:t>El Asistente de Almacén selecciona la opción ‘Aceptar’.</w:t>
             </w:r>
           </w:p>
           <w:p>
@@ -6022,13 +6124,16 @@
                 <w:ilvl w:val="0"/>
                 <w:numId w:val="52"/>
               </w:numPr>
-              <w:rPr/>
-            </w:pPr>
-            <w:r>
-              <w:rPr>
-                <w:rFonts w:eastAsia="Arial" w:cs="Arial"/>
-              </w:rPr>
-              <w:t>El Asistente de Almacén selecciona ‘Aceptar’</w:t>
+              <w:rPr>
+                <w:sz w:val="24"/>
+                <w:szCs w:val="24"/>
+              </w:rPr>
+            </w:pPr>
+            <w:r>
+              <w:rPr>
+                <w:rFonts w:eastAsia="Arial" w:cs="Arial"/>
+              </w:rPr>
+              <w:t>El Asistente de Almacén selecciona la opción ‘Aceptar’</w:t>
             </w:r>
           </w:p>
           <w:p>
@@ -6098,13 +6203,16 @@
                 <w:ilvl w:val="0"/>
                 <w:numId w:val="53"/>
               </w:numPr>
-              <w:rPr/>
-            </w:pPr>
-            <w:r>
-              <w:rPr>
-                <w:rFonts w:eastAsia="Arial" w:cs="Arial"/>
-              </w:rPr>
-              <w:t>El Asistente de Almacén selecciona ‘Aceptar’</w:t>
+              <w:rPr>
+                <w:sz w:val="24"/>
+                <w:szCs w:val="24"/>
+              </w:rPr>
+            </w:pPr>
+            <w:r>
+              <w:rPr>
+                <w:rFonts w:eastAsia="Arial" w:cs="Arial"/>
+              </w:rPr>
+              <w:t>El Asistente de Almacén selecciona la opción ‘Aceptar’</w:t>
             </w:r>
           </w:p>
           <w:p>
@@ -6198,13 +6306,16 @@
                 <w:ilvl w:val="0"/>
                 <w:numId w:val="54"/>
               </w:numPr>
-              <w:rPr/>
-            </w:pPr>
-            <w:r>
-              <w:rPr>
-                <w:rFonts w:eastAsia="Arial" w:cs="Arial"/>
-              </w:rPr>
-              <w:t>El Asistente de Almacén selecciona ‘Aceptar’</w:t>
+              <w:rPr>
+                <w:sz w:val="24"/>
+                <w:szCs w:val="24"/>
+              </w:rPr>
+            </w:pPr>
+            <w:r>
+              <w:rPr>
+                <w:rFonts w:eastAsia="Arial" w:cs="Arial"/>
+              </w:rPr>
+              <w:t>El Asistente de Almacén selecciona la opción ‘Aceptar’</w:t>
             </w:r>
           </w:p>
           <w:p>
@@ -6421,6 +6532,20 @@
                 <w:rFonts w:eastAsia="Arial" w:cs="Arial"/>
               </w:rPr>
               <w:t>.</w:t>
+            </w:r>
+          </w:p>
+          <w:p>
+            <w:pPr>
+              <w:pStyle w:val="Normal"/>
+              <w:rPr>
+                <w:rFonts w:eastAsia="Arial" w:cs="Arial"/>
+              </w:rPr>
+            </w:pPr>
+            <w:r>
+              <w:rPr>
+                <w:rFonts w:eastAsia="Arial" w:cs="Arial"/>
+              </w:rPr>
+              <w:t>POST-04: Los registros en la base de datos se han modificado.</w:t>
             </w:r>
           </w:p>
         </w:tc>
@@ -6707,7 +6832,7 @@
             </w:pPr>
             <w:r>
               <w:rPr/>
-              <w:t>-</w:t>
+              <w:t>11/09/2019</w:t>
             </w:r>
           </w:p>
         </w:tc>
@@ -6819,6 +6944,12 @@
               <w:rPr>
                 <w:rFonts w:eastAsia="Arial" w:cs="Arial"/>
               </w:rPr>
+              <w:t xml:space="preserve">PRE-01 </w:t>
+            </w:r>
+            <w:r>
+              <w:rPr>
+                <w:rFonts w:eastAsia="Arial" w:cs="Arial"/>
+              </w:rPr>
               <w:t>El asistente de almacén se ha autenticado en el sistema.</w:t>
             </w:r>
           </w:p>
@@ -7161,7 +7292,49 @@
             </w:pPr>
             <w:r>
               <w:rPr/>
-              <w:t>El Sistema despliega una notificación de advertencia.</w:t>
+              <w:t>El Sistema despliega una notificación de advertencia</w:t>
+            </w:r>
+            <w:r>
+              <w:rPr/>
+              <w:t xml:space="preserve"> “Algunos de los datos ingresados son inválidos, revise sus datos”.</w:t>
+            </w:r>
+          </w:p>
+          <w:p>
+            <w:pPr>
+              <w:pStyle w:val="Prrafodelista"/>
+              <w:numPr>
+                <w:ilvl w:val="0"/>
+                <w:numId w:val="38"/>
+              </w:numPr>
+              <w:rPr>
+                <w:sz w:val="24"/>
+                <w:szCs w:val="24"/>
+              </w:rPr>
+            </w:pPr>
+            <w:r>
+              <w:rPr/>
+              <w:t>El Asistente de almacén selecciona la opción ‘Aceptar’</w:t>
+            </w:r>
+            <w:r>
+              <w:rPr/>
+              <w:t>.</w:t>
+            </w:r>
+          </w:p>
+          <w:p>
+            <w:pPr>
+              <w:pStyle w:val="Prrafodelista"/>
+              <w:numPr>
+                <w:ilvl w:val="0"/>
+                <w:numId w:val="38"/>
+              </w:numPr>
+              <w:rPr>
+                <w:sz w:val="24"/>
+                <w:szCs w:val="24"/>
+              </w:rPr>
+            </w:pPr>
+            <w:r>
+              <w:rPr/>
+              <w:t>El Sistema se mantiene en la pantalla actual.</w:t>
             </w:r>
           </w:p>
         </w:tc>
@@ -7214,7 +7387,49 @@
             </w:pPr>
             <w:r>
               <w:rPr/>
-              <w:t>El Sistema despliega una notificación de error.</w:t>
+              <w:t>El Sistema despliega una notificación de error</w:t>
+            </w:r>
+            <w:r>
+              <w:rPr/>
+              <w:t xml:space="preserve"> “En este momento no se puede almacenar la factura, inténtelo más tarde”</w:t>
+            </w:r>
+            <w:r>
+              <w:rPr/>
+              <w:t>.</w:t>
+            </w:r>
+          </w:p>
+          <w:p>
+            <w:pPr>
+              <w:pStyle w:val="Prrafodelista"/>
+              <w:numPr>
+                <w:ilvl w:val="0"/>
+                <w:numId w:val="39"/>
+              </w:numPr>
+              <w:rPr>
+                <w:sz w:val="24"/>
+                <w:szCs w:val="24"/>
+              </w:rPr>
+            </w:pPr>
+            <w:r>
+              <w:rPr/>
+              <w:t>El Asistente de almacén selecciona la opción ‘Aceptar’.</w:t>
+            </w:r>
+          </w:p>
+          <w:p>
+            <w:pPr>
+              <w:pStyle w:val="Prrafodelista"/>
+              <w:numPr>
+                <w:ilvl w:val="0"/>
+                <w:numId w:val="39"/>
+              </w:numPr>
+              <w:rPr>
+                <w:sz w:val="24"/>
+                <w:szCs w:val="24"/>
+              </w:rPr>
+            </w:pPr>
+            <w:r>
+              <w:rPr/>
+              <w:t>El Sistema regresa al ‘Menú principal’.</w:t>
             </w:r>
           </w:p>
         </w:tc>
@@ -7247,7 +7462,28 @@
           <w:p>
             <w:pPr>
               <w:pStyle w:val="Normal"/>
-            </w:pPr>
+              <w:rPr>
+                <w:rFonts w:eastAsia="Arial" w:cs="Arial"/>
+              </w:rPr>
+            </w:pPr>
+            <w:r>
+              <w:rPr>
+                <w:rFonts w:eastAsia="Arial" w:cs="Arial"/>
+              </w:rPr>
+              <w:t>POST-0</w:t>
+            </w:r>
+            <w:r>
+              <w:rPr>
+                <w:rFonts w:eastAsia="Arial" w:cs="Arial"/>
+              </w:rPr>
+              <w:t>1</w:t>
+            </w:r>
+            <w:r>
+              <w:rPr>
+                <w:rFonts w:eastAsia="Arial" w:cs="Arial"/>
+              </w:rPr>
+              <w:t>: Los registros en la base de datos se han modificado.</w:t>
+            </w:r>
           </w:p>
         </w:tc>
       </w:tr>
@@ -7280,6 +7516,10 @@
             <w:pPr>
               <w:pStyle w:val="Normal"/>
             </w:pPr>
+            <w:r>
+              <w:rPr/>
+              <w:t>-</w:t>
+            </w:r>
           </w:p>
         </w:tc>
       </w:tr>
@@ -7312,6 +7552,10 @@
             <w:pPr>
               <w:pStyle w:val="Normal"/>
             </w:pPr>
+            <w:r>
+              <w:rPr/>
+              <w:t>-</w:t>
+            </w:r>
           </w:p>
         </w:tc>
       </w:tr>
@@ -7513,11 +7757,11 @@
             </w:pPr>
             <w:r>
               <w:rPr/>
-              <w:t>10/09/201</w:t>
-            </w:r>
-            <w:r>
-              <w:rPr/>
-              <w:t>9</w:t>
+              <w:t>1</w:t>
+            </w:r>
+            <w:r>
+              <w:rPr/>
+              <w:t>1/09/2019</w:t>
             </w:r>
           </w:p>
         </w:tc>
@@ -7641,19 +7885,13 @@
               <w:rPr>
                 <w:rFonts w:eastAsia="Arial" w:cs="Arial"/>
               </w:rPr>
-              <w:t xml:space="preserve">La </w:t>
-            </w:r>
-            <w:r>
-              <w:rPr>
-                <w:rFonts w:eastAsia="Arial" w:cs="Arial"/>
-              </w:rPr>
-              <w:t>O</w:t>
-            </w:r>
-            <w:r>
-              <w:rPr>
-                <w:rFonts w:eastAsia="Arial" w:cs="Arial"/>
-              </w:rPr>
-              <w:t>ficina de departamento ha iniciado el sistema de almacén.</w:t>
+              <w:t xml:space="preserve">PRE-01 </w:t>
+            </w:r>
+            <w:r>
+              <w:rPr>
+                <w:rFonts w:eastAsia="Arial" w:cs="Arial"/>
+              </w:rPr>
+              <w:t>La Oficina de departamento ha iniciado el sistema de almacén.</w:t>
             </w:r>
           </w:p>
         </w:tc>
@@ -7947,15 +8185,17 @@
             </w:pPr>
             <w:r>
               <w:rPr/>
-              <w:t>La Oficina</w:t>
-            </w:r>
-            <w:r>
-              <w:rPr/>
-              <w:t xml:space="preserve"> de departamento</w:t>
-            </w:r>
-            <w:r>
-              <w:rPr/>
-              <w:t xml:space="preserve"> selecciona ‘Aceptar’.</w:t>
+              <w:t>La Oficina de departamento selecciona</w:t>
+            </w:r>
+            <w:r>
+              <w:rPr>
+                <w:rFonts w:eastAsia="Arial" w:cs="Arial"/>
+              </w:rPr>
+              <w:t xml:space="preserve"> la opción</w:t>
+            </w:r>
+            <w:r>
+              <w:rPr/>
+              <w:t xml:space="preserve"> ‘Aceptar’.</w:t>
             </w:r>
           </w:p>
           <w:p>
@@ -8016,6 +8256,10 @@
             <w:r>
               <w:rPr/>
               <w:t>El Sistema transforma el documento a formato PDF.</w:t>
+            </w:r>
+            <w:r>
+              <w:rPr/>
+              <w:t xml:space="preserve"> (Ver Ex-02)</w:t>
             </w:r>
           </w:p>
           <w:p>
@@ -8102,19 +8346,35 @@
             </w:pPr>
             <w:r>
               <w:rPr/>
-              <w:t xml:space="preserve">El Sistema despliega una notificación de error “No se puede acceder a los datos, </w:t>
-            </w:r>
-            <w:r>
-              <w:rPr/>
+              <w:t>El Sistema despliega una notificación de error “No se puede acceder a los datos,</w:t>
+            </w:r>
+            <w:r>
+              <w:rPr>
+                <w:rFonts w:ascii="Arial" w:hAnsi="Arial" w:eastAsia="Arial" w:cs="Arial"/>
+              </w:rPr>
+              <w:t xml:space="preserve"> </w:t>
+            </w:r>
+            <w:r>
+              <w:rPr>
+                <w:rFonts w:ascii="Arial" w:hAnsi="Arial" w:eastAsia="Arial" w:cs="Arial"/>
+              </w:rPr>
               <w:t>int</w:t>
             </w:r>
             <w:r>
-              <w:rPr/>
+              <w:rPr>
+                <w:rFonts w:ascii="Arial" w:hAnsi="Arial" w:eastAsia="Arial" w:cs="Arial"/>
+              </w:rPr>
               <w:t>énte</w:t>
             </w:r>
             <w:r>
-              <w:rPr/>
-              <w:t>lo</w:t>
+              <w:rPr>
+                <w:rFonts w:ascii="Arial" w:hAnsi="Arial" w:eastAsia="Arial" w:cs="Arial"/>
+              </w:rPr>
+              <w:t>l</w:t>
+            </w:r>
+            <w:r>
+              <w:rPr/>
+              <w:t>o</w:t>
             </w:r>
             <w:r>
               <w:rPr/>
@@ -8143,11 +8403,17 @@
             </w:pPr>
             <w:r>
               <w:rPr/>
-              <w:t xml:space="preserve">La Oficina de departamento selecciona </w:t>
-            </w:r>
-            <w:r>
-              <w:rPr/>
-              <w:t>‘Aceptar’</w:t>
+              <w:t>La Oficina de departamento selecciona</w:t>
+            </w:r>
+            <w:r>
+              <w:rPr>
+                <w:rFonts w:eastAsia="Arial" w:cs="Arial"/>
+              </w:rPr>
+              <w:t xml:space="preserve"> la opción</w:t>
+            </w:r>
+            <w:r>
+              <w:rPr/>
+              <w:t xml:space="preserve"> ‘Aceptar’</w:t>
             </w:r>
           </w:p>
           <w:p>
@@ -8164,7 +8430,11 @@
             </w:pPr>
             <w:r>
               <w:rPr/>
-              <w:t>El Sistema regresa al flujo normal 1</w:t>
+              <w:t xml:space="preserve">El Sistema regresa </w:t>
+            </w:r>
+            <w:r>
+              <w:rPr/>
+              <w:t>al ‘Menú principal’</w:t>
             </w:r>
             <w:r>
               <w:rPr/>
@@ -8227,15 +8497,17 @@
             </w:pPr>
             <w:r>
               <w:rPr/>
-              <w:t>La Oficina</w:t>
-            </w:r>
-            <w:r>
-              <w:rPr/>
-              <w:t xml:space="preserve"> de departamento</w:t>
-            </w:r>
-            <w:r>
-              <w:rPr/>
-              <w:t xml:space="preserve"> selecciona ‘Aceptar’.</w:t>
+              <w:t>La Oficina de departamento selecciona</w:t>
+            </w:r>
+            <w:r>
+              <w:rPr>
+                <w:rFonts w:eastAsia="Arial" w:cs="Arial"/>
+              </w:rPr>
+              <w:t xml:space="preserve"> la opción</w:t>
+            </w:r>
+            <w:r>
+              <w:rPr/>
+              <w:t xml:space="preserve"> ‘Aceptar’.</w:t>
             </w:r>
           </w:p>
           <w:p>
@@ -8252,7 +8524,15 @@
             </w:pPr>
             <w:r>
               <w:rPr/>
-              <w:t>El Sistema regresa al flujo normal 1.</w:t>
+              <w:t xml:space="preserve">El Sistema </w:t>
+            </w:r>
+            <w:r>
+              <w:rPr/>
+              <w:t>se mantiene en la pantalla actual</w:t>
+            </w:r>
+            <w:r>
+              <w:rPr/>
+              <w:t>.</w:t>
             </w:r>
           </w:p>
         </w:tc>
@@ -8298,6 +8578,32 @@
             <w:r>
               <w:rPr/>
               <w:t>POST-02 Se muestra la información del filtro en pantalla.</w:t>
+            </w:r>
+          </w:p>
+          <w:p>
+            <w:pPr>
+              <w:pStyle w:val="Normal"/>
+              <w:rPr>
+                <w:rFonts w:eastAsia="Arial" w:cs="Arial"/>
+              </w:rPr>
+            </w:pPr>
+            <w:r>
+              <w:rPr>
+                <w:rFonts w:eastAsia="Arial" w:cs="Arial"/>
+              </w:rPr>
+              <w:t>POST-0</w:t>
+            </w:r>
+            <w:r>
+              <w:rPr>
+                <w:rFonts w:eastAsia="Arial" w:cs="Arial"/>
+              </w:rPr>
+              <w:t>3</w:t>
+            </w:r>
+            <w:r>
+              <w:rPr>
+                <w:rFonts w:eastAsia="Arial" w:cs="Arial"/>
+              </w:rPr>
+              <w:t>: Los registros en la base de datos se han modificado.</w:t>
             </w:r>
           </w:p>
         </w:tc>
@@ -8498,6 +8804,10 @@
             <w:pPr>
               <w:pStyle w:val="Normal"/>
             </w:pPr>
+            <w:r>
+              <w:rPr/>
+              <w:t>Josafat Murillo Hernández</w:t>
+            </w:r>
           </w:p>
         </w:tc>
       </w:tr>
@@ -8530,6 +8840,10 @@
             <w:pPr>
               <w:pStyle w:val="Normal"/>
             </w:pPr>
+            <w:r>
+              <w:rPr/>
+              <w:t>11/09/2019</w:t>
+            </w:r>
           </w:p>
         </w:tc>
       </w:tr>
@@ -8562,6 +8876,10 @@
             <w:pPr>
               <w:pStyle w:val="Normal"/>
             </w:pPr>
+            <w:r>
+              <w:rPr/>
+              <w:t>11/09/2019</w:t>
+            </w:r>
           </w:p>
         </w:tc>
       </w:tr>
@@ -8594,6 +8912,10 @@
             <w:pPr>
               <w:pStyle w:val="Normal"/>
             </w:pPr>
+            <w:r>
+              <w:rPr/>
+              <w:t>Asistente de almacén.</w:t>
+            </w:r>
           </w:p>
         </w:tc>
       </w:tr>
@@ -8626,6 +8948,18 @@
             <w:pPr>
               <w:pStyle w:val="Normal"/>
             </w:pPr>
+            <w:r>
+              <w:rPr/>
+              <w:t xml:space="preserve">El Sistema permitirá al asistente de almacén realizar consulta de </w:t>
+            </w:r>
+            <w:r>
+              <w:rPr/>
+              <w:t>cualquiera</w:t>
+            </w:r>
+            <w:r>
+              <w:rPr/>
+              <w:t xml:space="preserve"> de los 17 reportes desde una sola pantalla.</w:t>
+            </w:r>
           </w:p>
         </w:tc>
       </w:tr>
@@ -8658,6 +8992,10 @@
             <w:pPr>
               <w:pStyle w:val="Normal"/>
             </w:pPr>
+            <w:r>
+              <w:rPr/>
+              <w:t>PRE-01 El Asistente de almacén se ha autenticado en el sistema.</w:t>
+            </w:r>
           </w:p>
         </w:tc>
       </w:tr>
@@ -8690,6 +9028,10 @@
             <w:pPr>
               <w:pStyle w:val="Normal"/>
             </w:pPr>
+            <w:r>
+              <w:rPr/>
+              <w:t>El Asistente de almacén selecciona la opción ‘Reportes’ desde el ‘Menú principal’.</w:t>
+            </w:r>
           </w:p>
         </w:tc>
       </w:tr>
@@ -8720,8 +9062,173 @@
           </w:tcPr>
           <w:p>
             <w:pPr>
-              <w:pStyle w:val="Normal"/>
-            </w:pPr>
+              <w:pStyle w:val="Prrafodelista"/>
+              <w:numPr>
+                <w:ilvl w:val="0"/>
+                <w:numId w:val="55"/>
+              </w:numPr>
+              <w:rPr>
+                <w:sz w:val="24"/>
+                <w:szCs w:val="24"/>
+              </w:rPr>
+            </w:pPr>
+            <w:r>
+              <w:rPr/>
+              <w:t>El Sistema despliega una lista con todos los tipos de reportes disponibles, una opción de visualizar y los campos de:</w:t>
+            </w:r>
+          </w:p>
+          <w:p>
+            <w:pPr>
+              <w:pStyle w:val="Prrafodelista"/>
+              <w:numPr>
+                <w:ilvl w:val="1"/>
+                <w:numId w:val="55"/>
+              </w:numPr>
+              <w:rPr>
+                <w:sz w:val="24"/>
+                <w:szCs w:val="24"/>
+              </w:rPr>
+            </w:pPr>
+            <w:r>
+              <w:rPr/>
+              <w:t>Año.</w:t>
+            </w:r>
+          </w:p>
+          <w:p>
+            <w:pPr>
+              <w:pStyle w:val="Prrafodelista"/>
+              <w:numPr>
+                <w:ilvl w:val="1"/>
+                <w:numId w:val="55"/>
+              </w:numPr>
+              <w:rPr>
+                <w:sz w:val="24"/>
+                <w:szCs w:val="24"/>
+              </w:rPr>
+            </w:pPr>
+            <w:r>
+              <w:rPr/>
+              <w:t>Mes.</w:t>
+            </w:r>
+          </w:p>
+          <w:p>
+            <w:pPr>
+              <w:pStyle w:val="Prrafodelista"/>
+              <w:numPr>
+                <w:ilvl w:val="0"/>
+                <w:numId w:val="55"/>
+              </w:numPr>
+              <w:rPr>
+                <w:sz w:val="24"/>
+                <w:szCs w:val="24"/>
+              </w:rPr>
+            </w:pPr>
+            <w:r>
+              <w:rPr/>
+              <w:t>El Asistente de almacén selecciona un reporte de la lista.</w:t>
+            </w:r>
+          </w:p>
+          <w:p>
+            <w:pPr>
+              <w:pStyle w:val="Prrafodelista"/>
+              <w:numPr>
+                <w:ilvl w:val="0"/>
+                <w:numId w:val="55"/>
+              </w:numPr>
+              <w:rPr>
+                <w:sz w:val="24"/>
+                <w:szCs w:val="24"/>
+              </w:rPr>
+            </w:pPr>
+            <w:r>
+              <w:rPr/>
+              <w:t>El Asistente de almacén ingresa los datos solicitados.</w:t>
+            </w:r>
+          </w:p>
+          <w:p>
+            <w:pPr>
+              <w:pStyle w:val="Prrafodelista"/>
+              <w:numPr>
+                <w:ilvl w:val="0"/>
+                <w:numId w:val="55"/>
+              </w:numPr>
+              <w:rPr>
+                <w:sz w:val="24"/>
+                <w:szCs w:val="24"/>
+              </w:rPr>
+            </w:pPr>
+            <w:r>
+              <w:rPr/>
+              <w:t>El Asistente de almacén selecciona la opción ‘Visualizar’.</w:t>
+            </w:r>
+          </w:p>
+          <w:p>
+            <w:pPr>
+              <w:pStyle w:val="Prrafodelista"/>
+              <w:numPr>
+                <w:ilvl w:val="0"/>
+                <w:numId w:val="55"/>
+              </w:numPr>
+              <w:rPr>
+                <w:sz w:val="24"/>
+                <w:szCs w:val="24"/>
+              </w:rPr>
+            </w:pPr>
+            <w:r>
+              <w:rPr/>
+              <w:t>El Sistema valida los datos ingresados. (Ver FA-01)</w:t>
+            </w:r>
+          </w:p>
+          <w:p>
+            <w:pPr>
+              <w:pStyle w:val="Prrafodelista"/>
+              <w:numPr>
+                <w:ilvl w:val="0"/>
+                <w:numId w:val="55"/>
+              </w:numPr>
+              <w:rPr>
+                <w:sz w:val="24"/>
+                <w:szCs w:val="24"/>
+              </w:rPr>
+            </w:pPr>
+            <w:r>
+              <w:rPr/>
+              <w:t>El Sistema recupera de la base de datos la información de dicho reporte. (Ver EX-01)</w:t>
+            </w:r>
+          </w:p>
+          <w:p>
+            <w:pPr>
+              <w:pStyle w:val="Prrafodelista"/>
+              <w:numPr>
+                <w:ilvl w:val="0"/>
+                <w:numId w:val="55"/>
+              </w:numPr>
+              <w:rPr>
+                <w:sz w:val="24"/>
+                <w:szCs w:val="24"/>
+              </w:rPr>
+            </w:pPr>
+            <w:r>
+              <w:rPr/>
+              <w:t>El Sistema despliega en pantalla el reporte en un formato predefinido. (Ver FA-02, EX-02)</w:t>
+            </w:r>
+          </w:p>
+          <w:p>
+            <w:pPr>
+              <w:pStyle w:val="Prrafodelista"/>
+              <w:numPr>
+                <w:ilvl w:val="0"/>
+                <w:numId w:val="55"/>
+              </w:numPr>
+              <w:rPr>
+                <w:sz w:val="24"/>
+                <w:szCs w:val="24"/>
+              </w:rPr>
+            </w:pPr>
+            <w:r>
+              <w:rPr/>
+              <w:t>Termina el caso de uso</w:t>
+            </w:r>
           </w:p>
         </w:tc>
       </w:tr>
@@ -8754,6 +9261,182 @@
             <w:pPr>
               <w:pStyle w:val="Normal"/>
             </w:pPr>
+            <w:r>
+              <w:rPr/>
+              <w:t>FA-01 Datos ingresados inválidos.</w:t>
+            </w:r>
+          </w:p>
+          <w:p>
+            <w:pPr>
+              <w:pStyle w:val="Prrafodelista"/>
+              <w:numPr>
+                <w:ilvl w:val="0"/>
+                <w:numId w:val="58"/>
+              </w:numPr>
+              <w:rPr>
+                <w:sz w:val="24"/>
+                <w:szCs w:val="24"/>
+              </w:rPr>
+            </w:pPr>
+            <w:r>
+              <w:rPr/>
+              <w:t>El Sistema despliega una notificación de advertencia “Datos ingresados no válidos, revise su</w:t>
+            </w:r>
+            <w:r>
+              <w:rPr/>
+              <w:t>s datos</w:t>
+            </w:r>
+            <w:r>
+              <w:rPr/>
+              <w:t>.”.</w:t>
+            </w:r>
+          </w:p>
+          <w:p>
+            <w:pPr>
+              <w:pStyle w:val="Prrafodelista"/>
+              <w:numPr>
+                <w:ilvl w:val="0"/>
+                <w:numId w:val="58"/>
+              </w:numPr>
+              <w:rPr>
+                <w:sz w:val="24"/>
+                <w:szCs w:val="24"/>
+              </w:rPr>
+            </w:pPr>
+            <w:r>
+              <w:rPr/>
+              <w:t xml:space="preserve">El Asistente de </w:t>
+            </w:r>
+            <w:r>
+              <w:rPr/>
+              <w:t>almacén</w:t>
+            </w:r>
+            <w:r>
+              <w:rPr/>
+              <w:t xml:space="preserve"> </w:t>
+            </w:r>
+            <w:r>
+              <w:rPr/>
+              <w:t>selecciona ‘Aceptar’.</w:t>
+            </w:r>
+          </w:p>
+          <w:p>
+            <w:pPr>
+              <w:pStyle w:val="Prrafodelista"/>
+              <w:numPr>
+                <w:ilvl w:val="0"/>
+                <w:numId w:val="58"/>
+              </w:numPr>
+              <w:rPr>
+                <w:sz w:val="24"/>
+                <w:szCs w:val="24"/>
+              </w:rPr>
+            </w:pPr>
+            <w:r>
+              <w:rPr/>
+              <w:t xml:space="preserve">El Sistema </w:t>
+            </w:r>
+            <w:r>
+              <w:rPr/>
+              <w:t>se mantiene en la pantalla actual</w:t>
+            </w:r>
+            <w:r>
+              <w:rPr/>
+              <w:t>.</w:t>
+            </w:r>
+          </w:p>
+          <w:p>
+            <w:pPr>
+              <w:pStyle w:val="Normal"/>
+            </w:pPr>
+            <w:r>
+              <w:rPr/>
+              <w:t>FA-02 Descargar reporte.</w:t>
+            </w:r>
+          </w:p>
+          <w:p>
+            <w:pPr>
+              <w:pStyle w:val="Prrafodelista"/>
+              <w:numPr>
+                <w:ilvl w:val="0"/>
+                <w:numId w:val="56"/>
+              </w:numPr>
+              <w:rPr>
+                <w:sz w:val="24"/>
+                <w:szCs w:val="24"/>
+              </w:rPr>
+            </w:pPr>
+            <w:r>
+              <w:rPr/>
+              <w:t>El A</w:t>
+            </w:r>
+            <w:r>
+              <w:rPr/>
+              <w:t>s</w:t>
+            </w:r>
+            <w:r>
+              <w:rPr/>
+              <w:t>istente de almacén s</w:t>
+            </w:r>
+            <w:r>
+              <w:rPr/>
+              <w:t>elecciona la opción ‘Descargar Reporte’.</w:t>
+            </w:r>
+          </w:p>
+          <w:p>
+            <w:pPr>
+              <w:pStyle w:val="Prrafodelista"/>
+              <w:numPr>
+                <w:ilvl w:val="0"/>
+                <w:numId w:val="56"/>
+              </w:numPr>
+              <w:rPr>
+                <w:sz w:val="24"/>
+                <w:szCs w:val="24"/>
+              </w:rPr>
+            </w:pPr>
+            <w:r>
+              <w:rPr/>
+              <w:t>El Sistema transforma el documento a formato PDF.</w:t>
+            </w:r>
+            <w:r>
+              <w:rPr/>
+              <w:t xml:space="preserve"> (Ver EX-02)</w:t>
+            </w:r>
+          </w:p>
+          <w:p>
+            <w:pPr>
+              <w:pStyle w:val="Prrafodelista"/>
+              <w:numPr>
+                <w:ilvl w:val="0"/>
+                <w:numId w:val="56"/>
+              </w:numPr>
+              <w:rPr>
+                <w:sz w:val="24"/>
+                <w:szCs w:val="24"/>
+              </w:rPr>
+            </w:pPr>
+            <w:r>
+              <w:rPr/>
+              <w:t>El Sistema almacena el documento de manera local.</w:t>
+            </w:r>
+          </w:p>
+          <w:p>
+            <w:pPr>
+              <w:pStyle w:val="Prrafodelista"/>
+              <w:numPr>
+                <w:ilvl w:val="0"/>
+                <w:numId w:val="56"/>
+              </w:numPr>
+              <w:rPr>
+                <w:sz w:val="24"/>
+                <w:szCs w:val="24"/>
+              </w:rPr>
+            </w:pPr>
+            <w:r>
+              <w:rPr/>
+              <w:t>Termina el caso de uso.</w:t>
+            </w:r>
           </w:p>
         </w:tc>
       </w:tr>
@@ -8786,6 +9469,193 @@
             <w:pPr>
               <w:pStyle w:val="Normal"/>
             </w:pPr>
+            <w:r>
+              <w:rPr/>
+              <w:t>EX-01 Fallo al realizar la consulta.</w:t>
+            </w:r>
+          </w:p>
+          <w:p>
+            <w:pPr>
+              <w:pStyle w:val="Prrafodelista"/>
+              <w:numPr>
+                <w:ilvl w:val="0"/>
+                <w:numId w:val="60"/>
+              </w:numPr>
+              <w:rPr>
+                <w:sz w:val="24"/>
+                <w:szCs w:val="24"/>
+              </w:rPr>
+            </w:pPr>
+            <w:r>
+              <w:rPr/>
+              <w:t xml:space="preserve">El Sistema despliega una notificación de error “No se puede acceder a los datos, </w:t>
+            </w:r>
+            <w:r>
+              <w:rPr/>
+              <w:t>int</w:t>
+            </w:r>
+            <w:r>
+              <w:rPr/>
+              <w:t>énte</w:t>
+            </w:r>
+            <w:r>
+              <w:rPr/>
+              <w:t>lo</w:t>
+            </w:r>
+            <w:r>
+              <w:rPr/>
+              <w:t xml:space="preserve"> más tarde</w:t>
+            </w:r>
+            <w:r>
+              <w:rPr/>
+              <w:t>.</w:t>
+            </w:r>
+            <w:r>
+              <w:rPr/>
+              <w:t>”.</w:t>
+            </w:r>
+          </w:p>
+          <w:p>
+            <w:pPr>
+              <w:pStyle w:val="Prrafodelista"/>
+              <w:numPr>
+                <w:ilvl w:val="0"/>
+                <w:numId w:val="60"/>
+              </w:numPr>
+              <w:rPr>
+                <w:sz w:val="24"/>
+                <w:szCs w:val="24"/>
+              </w:rPr>
+            </w:pPr>
+            <w:r>
+              <w:rPr/>
+              <w:t xml:space="preserve">El Asistente de almacén </w:t>
+            </w:r>
+            <w:r>
+              <w:rPr/>
+              <w:t xml:space="preserve">selecciona </w:t>
+            </w:r>
+            <w:r>
+              <w:rPr/>
+              <w:t xml:space="preserve">la opción </w:t>
+            </w:r>
+            <w:r>
+              <w:rPr/>
+              <w:t>‘Aceptar’</w:t>
+            </w:r>
+          </w:p>
+          <w:p>
+            <w:pPr>
+              <w:pStyle w:val="Prrafodelista"/>
+              <w:numPr>
+                <w:ilvl w:val="0"/>
+                <w:numId w:val="60"/>
+              </w:numPr>
+              <w:rPr>
+                <w:sz w:val="24"/>
+                <w:szCs w:val="24"/>
+              </w:rPr>
+            </w:pPr>
+            <w:r>
+              <w:rPr/>
+              <w:t>El Sistema regresa al ‘Menú principal’.</w:t>
+            </w:r>
+          </w:p>
+          <w:p>
+            <w:pPr>
+              <w:pStyle w:val="Normal"/>
+            </w:pPr>
+            <w:r>
+              <w:rPr/>
+              <w:t>EX-02 Error en la creación del formato.</w:t>
+            </w:r>
+          </w:p>
+          <w:p>
+            <w:pPr>
+              <w:pStyle w:val="Prrafodelista"/>
+              <w:numPr>
+                <w:ilvl w:val="0"/>
+                <w:numId w:val="59"/>
+              </w:numPr>
+              <w:rPr>
+                <w:sz w:val="24"/>
+                <w:szCs w:val="24"/>
+              </w:rPr>
+            </w:pPr>
+            <w:r>
+              <w:rPr/>
+              <w:t>El Sistema despliega una notificación de error “Fo</w:t>
+            </w:r>
+            <w:r>
+              <w:rPr/>
+              <w:t>r</w:t>
+            </w:r>
+            <w:r>
+              <w:rPr/>
+              <w:t>mato de documento inválido, i</w:t>
+            </w:r>
+            <w:r>
+              <w:rPr/>
+              <w:t>nténtelo más tarde.</w:t>
+            </w:r>
+            <w:r>
+              <w:rPr/>
+              <w:t>”.</w:t>
+            </w:r>
+          </w:p>
+          <w:p>
+            <w:pPr>
+              <w:pStyle w:val="Prrafodelista"/>
+              <w:numPr>
+                <w:ilvl w:val="0"/>
+                <w:numId w:val="59"/>
+              </w:numPr>
+              <w:rPr>
+                <w:sz w:val="24"/>
+                <w:szCs w:val="24"/>
+              </w:rPr>
+            </w:pPr>
+            <w:r>
+              <w:rPr/>
+              <w:t xml:space="preserve">El Asistente de almacén </w:t>
+            </w:r>
+            <w:r>
+              <w:rPr/>
+              <w:t xml:space="preserve">selecciona </w:t>
+            </w:r>
+            <w:r>
+              <w:rPr/>
+              <w:t xml:space="preserve">la opción </w:t>
+            </w:r>
+            <w:r>
+              <w:rPr/>
+              <w:t>‘Aceptar’.</w:t>
+            </w:r>
+          </w:p>
+          <w:p>
+            <w:pPr>
+              <w:pStyle w:val="Prrafodelista"/>
+              <w:numPr>
+                <w:ilvl w:val="0"/>
+                <w:numId w:val="59"/>
+              </w:numPr>
+              <w:rPr>
+                <w:sz w:val="24"/>
+                <w:szCs w:val="24"/>
+              </w:rPr>
+            </w:pPr>
+            <w:r>
+              <w:rPr/>
+              <w:t xml:space="preserve">El Sistema </w:t>
+            </w:r>
+            <w:r>
+              <w:rPr/>
+              <w:t>se mantiene en la pantalla actual</w:t>
+            </w:r>
+            <w:r>
+              <w:rPr/>
+              <w:t>.</w:t>
+            </w:r>
           </w:p>
         </w:tc>
       </w:tr>
@@ -8817,7 +9687,54 @@
           <w:p>
             <w:pPr>
               <w:pStyle w:val="Normal"/>
-            </w:pPr>
+              <w:rPr>
+                <w:rFonts w:eastAsia="Arial" w:cs="Arial"/>
+              </w:rPr>
+            </w:pPr>
+            <w:r>
+              <w:rPr>
+                <w:rFonts w:eastAsia="Arial" w:cs="Arial"/>
+              </w:rPr>
+              <w:t>POST-01: Se genera un archivo PDF.</w:t>
+            </w:r>
+          </w:p>
+          <w:p>
+            <w:pPr>
+              <w:pStyle w:val="Normal"/>
+              <w:rPr>
+                <w:rFonts w:eastAsia="Arial" w:cs="Arial"/>
+              </w:rPr>
+            </w:pPr>
+            <w:r>
+              <w:rPr>
+                <w:rFonts w:eastAsia="Arial" w:cs="Arial"/>
+              </w:rPr>
+              <w:t>POST-0</w:t>
+            </w:r>
+            <w:r>
+              <w:rPr>
+                <w:rFonts w:eastAsia="Arial" w:cs="Arial"/>
+              </w:rPr>
+              <w:t>2</w:t>
+            </w:r>
+            <w:r>
+              <w:rPr>
+                <w:rFonts w:eastAsia="Arial" w:cs="Arial"/>
+              </w:rPr>
+              <w:t xml:space="preserve">: </w:t>
+            </w:r>
+            <w:r>
+              <w:rPr>
+                <w:rFonts w:eastAsia="Arial" w:cs="Arial"/>
+              </w:rPr>
+              <w:t>Se muestra la información del reporte en pantalla</w:t>
+            </w:r>
+            <w:r>
+              <w:rPr>
+                <w:rFonts w:eastAsia="Arial" w:cs="Arial"/>
+              </w:rPr>
+              <w:t>.</w:t>
+            </w:r>
           </w:p>
         </w:tc>
       </w:tr>
@@ -8850,6 +9767,10 @@
             <w:pPr>
               <w:pStyle w:val="Normal"/>
             </w:pPr>
+            <w:r>
+              <w:rPr/>
+              <w:t>-</w:t>
+            </w:r>
           </w:p>
         </w:tc>
       </w:tr>
@@ -8882,6 +9803,10 @@
             <w:pPr>
               <w:pStyle w:val="Normal"/>
             </w:pPr>
+            <w:r>
+              <w:rPr/>
+              <w:t>-</w:t>
+            </w:r>
           </w:p>
         </w:tc>
       </w:tr>
@@ -8913,6 +9838,510 @@
 
 <file path=word/numbering.xml><?xml version="1.0" encoding="utf-8"?>
 <w:numbering xmlns:wpc="http://schemas.microsoft.com/office/word/2010/wordprocessingCanvas" xmlns:mc="http://schemas.openxmlformats.org/markup-compatibility/2006" xmlns:o="urn:schemas-microsoft-com:office:office" xmlns:r="http://schemas.openxmlformats.org/officeDocument/2006/relationships" xmlns:m="http://schemas.openxmlformats.org/officeDocument/2006/math" xmlns:v="urn:schemas-microsoft-com:vml" xmlns:wp14="http://schemas.microsoft.com/office/word/2010/wordprocessingDrawing" xmlns:wp="http://schemas.openxmlformats.org/drawingml/2006/wordprocessingDrawing" xmlns:w10="urn:schemas-microsoft-com:office:word" xmlns:w="http://schemas.openxmlformats.org/wordprocessingml/2006/main" xmlns:w14="http://schemas.microsoft.com/office/word/2010/wordml" xmlns:wpg="http://schemas.microsoft.com/office/word/2010/wordprocessingGroup" xmlns:wpi="http://schemas.microsoft.com/office/word/2010/wordprocessingInk" xmlns:wne="http://schemas.microsoft.com/office/word/2006/wordml" xmlns:wps="http://schemas.microsoft.com/office/word/2010/wordprocessingShape" mc:Ignorable="w14 wp14">
+  <w:abstractNum xmlns:w="http://schemas.openxmlformats.org/wordprocessingml/2006/main" w:abstractNumId="59">
+    <w:multiLevelType xmlns:w="http://schemas.openxmlformats.org/wordprocessingml/2006/main" w:val="hybridMultilevel"/>
+    <w:lvl xmlns:w="http://schemas.openxmlformats.org/wordprocessingml/2006/main" w:ilvl="0">
+      <w:start w:val="1"/>
+      <w:numFmt w:val="decimal"/>
+      <w:lvlText w:val="%1."/>
+      <w:lvlJc w:val="left"/>
+      <w:pPr>
+        <w:ind w:left="720" w:hanging="360"/>
+      </w:pPr>
+    </w:lvl>
+    <w:lvl xmlns:w="http://schemas.openxmlformats.org/wordprocessingml/2006/main" w:ilvl="1">
+      <w:start w:val="1"/>
+      <w:numFmt w:val="lowerLetter"/>
+      <w:lvlText w:val="%2."/>
+      <w:lvlJc w:val="left"/>
+      <w:pPr>
+        <w:ind w:left="1440" w:hanging="360"/>
+      </w:pPr>
+    </w:lvl>
+    <w:lvl xmlns:w="http://schemas.openxmlformats.org/wordprocessingml/2006/main" w:ilvl="2">
+      <w:start w:val="1"/>
+      <w:numFmt w:val="lowerRoman"/>
+      <w:lvlText w:val="%3."/>
+      <w:lvlJc w:val="right"/>
+      <w:pPr>
+        <w:ind w:left="2160" w:hanging="180"/>
+      </w:pPr>
+    </w:lvl>
+    <w:lvl xmlns:w="http://schemas.openxmlformats.org/wordprocessingml/2006/main" w:ilvl="3">
+      <w:start w:val="1"/>
+      <w:numFmt w:val="decimal"/>
+      <w:lvlText w:val="%4."/>
+      <w:lvlJc w:val="left"/>
+      <w:pPr>
+        <w:ind w:left="2880" w:hanging="360"/>
+      </w:pPr>
+    </w:lvl>
+    <w:lvl xmlns:w="http://schemas.openxmlformats.org/wordprocessingml/2006/main" w:ilvl="4">
+      <w:start w:val="1"/>
+      <w:numFmt w:val="lowerLetter"/>
+      <w:lvlText w:val="%5."/>
+      <w:lvlJc w:val="left"/>
+      <w:pPr>
+        <w:ind w:left="3600" w:hanging="360"/>
+      </w:pPr>
+    </w:lvl>
+    <w:lvl xmlns:w="http://schemas.openxmlformats.org/wordprocessingml/2006/main" w:ilvl="5">
+      <w:start w:val="1"/>
+      <w:numFmt w:val="lowerRoman"/>
+      <w:lvlText w:val="%6."/>
+      <w:lvlJc w:val="right"/>
+      <w:pPr>
+        <w:ind w:left="4320" w:hanging="180"/>
+      </w:pPr>
+    </w:lvl>
+    <w:lvl xmlns:w="http://schemas.openxmlformats.org/wordprocessingml/2006/main" w:ilvl="6">
+      <w:start w:val="1"/>
+      <w:numFmt w:val="decimal"/>
+      <w:lvlText w:val="%7."/>
+      <w:lvlJc w:val="left"/>
+      <w:pPr>
+        <w:ind w:left="5040" w:hanging="360"/>
+      </w:pPr>
+    </w:lvl>
+    <w:lvl xmlns:w="http://schemas.openxmlformats.org/wordprocessingml/2006/main" w:ilvl="7">
+      <w:start w:val="1"/>
+      <w:numFmt w:val="lowerLetter"/>
+      <w:lvlText w:val="%8."/>
+      <w:lvlJc w:val="left"/>
+      <w:pPr>
+        <w:ind w:left="5760" w:hanging="360"/>
+      </w:pPr>
+    </w:lvl>
+    <w:lvl xmlns:w="http://schemas.openxmlformats.org/wordprocessingml/2006/main" w:ilvl="8">
+      <w:start w:val="1"/>
+      <w:numFmt w:val="lowerRoman"/>
+      <w:lvlText w:val="%9."/>
+      <w:lvlJc w:val="right"/>
+      <w:pPr>
+        <w:ind w:left="6480" w:hanging="180"/>
+      </w:pPr>
+    </w:lvl>
+  </w:abstractNum>
+  <w:abstractNum xmlns:w="http://schemas.openxmlformats.org/wordprocessingml/2006/main" w:abstractNumId="58">
+    <w:multiLevelType xmlns:w="http://schemas.openxmlformats.org/wordprocessingml/2006/main" w:val="hybridMultilevel"/>
+    <w:lvl xmlns:w="http://schemas.openxmlformats.org/wordprocessingml/2006/main" w:ilvl="0">
+      <w:start w:val="1"/>
+      <w:numFmt w:val="decimal"/>
+      <w:lvlText w:val="%1."/>
+      <w:lvlJc w:val="left"/>
+      <w:pPr>
+        <w:ind w:left="720" w:hanging="360"/>
+      </w:pPr>
+    </w:lvl>
+    <w:lvl xmlns:w="http://schemas.openxmlformats.org/wordprocessingml/2006/main" w:ilvl="1">
+      <w:start w:val="1"/>
+      <w:numFmt w:val="lowerLetter"/>
+      <w:lvlText w:val="%2."/>
+      <w:lvlJc w:val="left"/>
+      <w:pPr>
+        <w:ind w:left="1440" w:hanging="360"/>
+      </w:pPr>
+    </w:lvl>
+    <w:lvl xmlns:w="http://schemas.openxmlformats.org/wordprocessingml/2006/main" w:ilvl="2">
+      <w:start w:val="1"/>
+      <w:numFmt w:val="lowerRoman"/>
+      <w:lvlText w:val="%3."/>
+      <w:lvlJc w:val="right"/>
+      <w:pPr>
+        <w:ind w:left="2160" w:hanging="180"/>
+      </w:pPr>
+    </w:lvl>
+    <w:lvl xmlns:w="http://schemas.openxmlformats.org/wordprocessingml/2006/main" w:ilvl="3">
+      <w:start w:val="1"/>
+      <w:numFmt w:val="decimal"/>
+      <w:lvlText w:val="%4."/>
+      <w:lvlJc w:val="left"/>
+      <w:pPr>
+        <w:ind w:left="2880" w:hanging="360"/>
+      </w:pPr>
+    </w:lvl>
+    <w:lvl xmlns:w="http://schemas.openxmlformats.org/wordprocessingml/2006/main" w:ilvl="4">
+      <w:start w:val="1"/>
+      <w:numFmt w:val="lowerLetter"/>
+      <w:lvlText w:val="%5."/>
+      <w:lvlJc w:val="left"/>
+      <w:pPr>
+        <w:ind w:left="3600" w:hanging="360"/>
+      </w:pPr>
+    </w:lvl>
+    <w:lvl xmlns:w="http://schemas.openxmlformats.org/wordprocessingml/2006/main" w:ilvl="5">
+      <w:start w:val="1"/>
+      <w:numFmt w:val="lowerRoman"/>
+      <w:lvlText w:val="%6."/>
+      <w:lvlJc w:val="right"/>
+      <w:pPr>
+        <w:ind w:left="4320" w:hanging="180"/>
+      </w:pPr>
+    </w:lvl>
+    <w:lvl xmlns:w="http://schemas.openxmlformats.org/wordprocessingml/2006/main" w:ilvl="6">
+      <w:start w:val="1"/>
+      <w:numFmt w:val="decimal"/>
+      <w:lvlText w:val="%7."/>
+      <w:lvlJc w:val="left"/>
+      <w:pPr>
+        <w:ind w:left="5040" w:hanging="360"/>
+      </w:pPr>
+    </w:lvl>
+    <w:lvl xmlns:w="http://schemas.openxmlformats.org/wordprocessingml/2006/main" w:ilvl="7">
+      <w:start w:val="1"/>
+      <w:numFmt w:val="lowerLetter"/>
+      <w:lvlText w:val="%8."/>
+      <w:lvlJc w:val="left"/>
+      <w:pPr>
+        <w:ind w:left="5760" w:hanging="360"/>
+      </w:pPr>
+    </w:lvl>
+    <w:lvl xmlns:w="http://schemas.openxmlformats.org/wordprocessingml/2006/main" w:ilvl="8">
+      <w:start w:val="1"/>
+      <w:numFmt w:val="lowerRoman"/>
+      <w:lvlText w:val="%9."/>
+      <w:lvlJc w:val="right"/>
+      <w:pPr>
+        <w:ind w:left="6480" w:hanging="180"/>
+      </w:pPr>
+    </w:lvl>
+  </w:abstractNum>
+  <w:abstractNum xmlns:w="http://schemas.openxmlformats.org/wordprocessingml/2006/main" w:abstractNumId="57">
+    <w:multiLevelType xmlns:w="http://schemas.openxmlformats.org/wordprocessingml/2006/main" w:val="hybridMultilevel"/>
+    <w:lvl xmlns:w="http://schemas.openxmlformats.org/wordprocessingml/2006/main" w:ilvl="0">
+      <w:start w:val="1"/>
+      <w:numFmt w:val="decimal"/>
+      <w:lvlText w:val="%1."/>
+      <w:lvlJc w:val="left"/>
+      <w:pPr>
+        <w:ind w:left="720" w:hanging="360"/>
+      </w:pPr>
+    </w:lvl>
+    <w:lvl xmlns:w="http://schemas.openxmlformats.org/wordprocessingml/2006/main" w:ilvl="1">
+      <w:start w:val="1"/>
+      <w:numFmt w:val="lowerLetter"/>
+      <w:lvlText w:val="%2."/>
+      <w:lvlJc w:val="left"/>
+      <w:pPr>
+        <w:ind w:left="1440" w:hanging="360"/>
+      </w:pPr>
+    </w:lvl>
+    <w:lvl xmlns:w="http://schemas.openxmlformats.org/wordprocessingml/2006/main" w:ilvl="2">
+      <w:start w:val="1"/>
+      <w:numFmt w:val="lowerRoman"/>
+      <w:lvlText w:val="%3."/>
+      <w:lvlJc w:val="right"/>
+      <w:pPr>
+        <w:ind w:left="2160" w:hanging="180"/>
+      </w:pPr>
+    </w:lvl>
+    <w:lvl xmlns:w="http://schemas.openxmlformats.org/wordprocessingml/2006/main" w:ilvl="3">
+      <w:start w:val="1"/>
+      <w:numFmt w:val="decimal"/>
+      <w:lvlText w:val="%4."/>
+      <w:lvlJc w:val="left"/>
+      <w:pPr>
+        <w:ind w:left="2880" w:hanging="360"/>
+      </w:pPr>
+    </w:lvl>
+    <w:lvl xmlns:w="http://schemas.openxmlformats.org/wordprocessingml/2006/main" w:ilvl="4">
+      <w:start w:val="1"/>
+      <w:numFmt w:val="lowerLetter"/>
+      <w:lvlText w:val="%5."/>
+      <w:lvlJc w:val="left"/>
+      <w:pPr>
+        <w:ind w:left="3600" w:hanging="360"/>
+      </w:pPr>
+    </w:lvl>
+    <w:lvl xmlns:w="http://schemas.openxmlformats.org/wordprocessingml/2006/main" w:ilvl="5">
+      <w:start w:val="1"/>
+      <w:numFmt w:val="lowerRoman"/>
+      <w:lvlText w:val="%6."/>
+      <w:lvlJc w:val="right"/>
+      <w:pPr>
+        <w:ind w:left="4320" w:hanging="180"/>
+      </w:pPr>
+    </w:lvl>
+    <w:lvl xmlns:w="http://schemas.openxmlformats.org/wordprocessingml/2006/main" w:ilvl="6">
+      <w:start w:val="1"/>
+      <w:numFmt w:val="decimal"/>
+      <w:lvlText w:val="%7."/>
+      <w:lvlJc w:val="left"/>
+      <w:pPr>
+        <w:ind w:left="5040" w:hanging="360"/>
+      </w:pPr>
+    </w:lvl>
+    <w:lvl xmlns:w="http://schemas.openxmlformats.org/wordprocessingml/2006/main" w:ilvl="7">
+      <w:start w:val="1"/>
+      <w:numFmt w:val="lowerLetter"/>
+      <w:lvlText w:val="%8."/>
+      <w:lvlJc w:val="left"/>
+      <w:pPr>
+        <w:ind w:left="5760" w:hanging="360"/>
+      </w:pPr>
+    </w:lvl>
+    <w:lvl xmlns:w="http://schemas.openxmlformats.org/wordprocessingml/2006/main" w:ilvl="8">
+      <w:start w:val="1"/>
+      <w:numFmt w:val="lowerRoman"/>
+      <w:lvlText w:val="%9."/>
+      <w:lvlJc w:val="right"/>
+      <w:pPr>
+        <w:ind w:left="6480" w:hanging="180"/>
+      </w:pPr>
+    </w:lvl>
+  </w:abstractNum>
+  <w:abstractNum xmlns:w="http://schemas.openxmlformats.org/wordprocessingml/2006/main" w:abstractNumId="56">
+    <w:multiLevelType xmlns:w="http://schemas.openxmlformats.org/wordprocessingml/2006/main" w:val="hybridMultilevel"/>
+    <w:lvl xmlns:w="http://schemas.openxmlformats.org/wordprocessingml/2006/main" w:ilvl="0">
+      <w:start w:val="1"/>
+      <w:numFmt w:val="decimal"/>
+      <w:lvlText w:val="%1."/>
+      <w:lvlJc w:val="left"/>
+      <w:pPr>
+        <w:ind w:left="720" w:hanging="360"/>
+      </w:pPr>
+    </w:lvl>
+    <w:lvl xmlns:w="http://schemas.openxmlformats.org/wordprocessingml/2006/main" w:ilvl="1">
+      <w:start w:val="1"/>
+      <w:numFmt w:val="lowerLetter"/>
+      <w:lvlText w:val="%2."/>
+      <w:lvlJc w:val="left"/>
+      <w:pPr>
+        <w:ind w:left="1440" w:hanging="360"/>
+      </w:pPr>
+    </w:lvl>
+    <w:lvl xmlns:w="http://schemas.openxmlformats.org/wordprocessingml/2006/main" w:ilvl="2">
+      <w:start w:val="1"/>
+      <w:numFmt w:val="lowerRoman"/>
+      <w:lvlText w:val="%3."/>
+      <w:lvlJc w:val="right"/>
+      <w:pPr>
+        <w:ind w:left="2160" w:hanging="180"/>
+      </w:pPr>
+    </w:lvl>
+    <w:lvl xmlns:w="http://schemas.openxmlformats.org/wordprocessingml/2006/main" w:ilvl="3">
+      <w:start w:val="1"/>
+      <w:numFmt w:val="decimal"/>
+      <w:lvlText w:val="%4."/>
+      <w:lvlJc w:val="left"/>
+      <w:pPr>
+        <w:ind w:left="2880" w:hanging="360"/>
+      </w:pPr>
+    </w:lvl>
+    <w:lvl xmlns:w="http://schemas.openxmlformats.org/wordprocessingml/2006/main" w:ilvl="4">
+      <w:start w:val="1"/>
+      <w:numFmt w:val="lowerLetter"/>
+      <w:lvlText w:val="%5."/>
+      <w:lvlJc w:val="left"/>
+      <w:pPr>
+        <w:ind w:left="3600" w:hanging="360"/>
+      </w:pPr>
+    </w:lvl>
+    <w:lvl xmlns:w="http://schemas.openxmlformats.org/wordprocessingml/2006/main" w:ilvl="5">
+      <w:start w:val="1"/>
+      <w:numFmt w:val="lowerRoman"/>
+      <w:lvlText w:val="%6."/>
+      <w:lvlJc w:val="right"/>
+      <w:pPr>
+        <w:ind w:left="4320" w:hanging="180"/>
+      </w:pPr>
+    </w:lvl>
+    <w:lvl xmlns:w="http://schemas.openxmlformats.org/wordprocessingml/2006/main" w:ilvl="6">
+      <w:start w:val="1"/>
+      <w:numFmt w:val="decimal"/>
+      <w:lvlText w:val="%7."/>
+      <w:lvlJc w:val="left"/>
+      <w:pPr>
+        <w:ind w:left="5040" w:hanging="360"/>
+      </w:pPr>
+    </w:lvl>
+    <w:lvl xmlns:w="http://schemas.openxmlformats.org/wordprocessingml/2006/main" w:ilvl="7">
+      <w:start w:val="1"/>
+      <w:numFmt w:val="lowerLetter"/>
+      <w:lvlText w:val="%8."/>
+      <w:lvlJc w:val="left"/>
+      <w:pPr>
+        <w:ind w:left="5760" w:hanging="360"/>
+      </w:pPr>
+    </w:lvl>
+    <w:lvl xmlns:w="http://schemas.openxmlformats.org/wordprocessingml/2006/main" w:ilvl="8">
+      <w:start w:val="1"/>
+      <w:numFmt w:val="lowerRoman"/>
+      <w:lvlText w:val="%9."/>
+      <w:lvlJc w:val="right"/>
+      <w:pPr>
+        <w:ind w:left="6480" w:hanging="180"/>
+      </w:pPr>
+    </w:lvl>
+  </w:abstractNum>
+  <w:abstractNum xmlns:w="http://schemas.openxmlformats.org/wordprocessingml/2006/main" w:abstractNumId="55">
+    <w:multiLevelType xmlns:w="http://schemas.openxmlformats.org/wordprocessingml/2006/main" w:val="hybridMultilevel"/>
+    <w:lvl xmlns:w="http://schemas.openxmlformats.org/wordprocessingml/2006/main" w:ilvl="0">
+      <w:start w:val="1"/>
+      <w:numFmt w:val="decimal"/>
+      <w:lvlText w:val="%1."/>
+      <w:lvlJc w:val="left"/>
+      <w:pPr>
+        <w:ind w:left="720" w:hanging="360"/>
+      </w:pPr>
+    </w:lvl>
+    <w:lvl xmlns:w="http://schemas.openxmlformats.org/wordprocessingml/2006/main" w:ilvl="1">
+      <w:start w:val="1"/>
+      <w:numFmt w:val="lowerLetter"/>
+      <w:lvlText w:val="%2."/>
+      <w:lvlJc w:val="left"/>
+      <w:pPr>
+        <w:ind w:left="1440" w:hanging="360"/>
+      </w:pPr>
+    </w:lvl>
+    <w:lvl xmlns:w="http://schemas.openxmlformats.org/wordprocessingml/2006/main" w:ilvl="2">
+      <w:start w:val="1"/>
+      <w:numFmt w:val="lowerRoman"/>
+      <w:lvlText w:val="%3."/>
+      <w:lvlJc w:val="right"/>
+      <w:pPr>
+        <w:ind w:left="2160" w:hanging="180"/>
+      </w:pPr>
+    </w:lvl>
+    <w:lvl xmlns:w="http://schemas.openxmlformats.org/wordprocessingml/2006/main" w:ilvl="3">
+      <w:start w:val="1"/>
+      <w:numFmt w:val="decimal"/>
+      <w:lvlText w:val="%4."/>
+      <w:lvlJc w:val="left"/>
+      <w:pPr>
+        <w:ind w:left="2880" w:hanging="360"/>
+      </w:pPr>
+    </w:lvl>
+    <w:lvl xmlns:w="http://schemas.openxmlformats.org/wordprocessingml/2006/main" w:ilvl="4">
+      <w:start w:val="1"/>
+      <w:numFmt w:val="lowerLetter"/>
+      <w:lvlText w:val="%5."/>
+      <w:lvlJc w:val="left"/>
+      <w:pPr>
+        <w:ind w:left="3600" w:hanging="360"/>
+      </w:pPr>
+    </w:lvl>
+    <w:lvl xmlns:w="http://schemas.openxmlformats.org/wordprocessingml/2006/main" w:ilvl="5">
+      <w:start w:val="1"/>
+      <w:numFmt w:val="lowerRoman"/>
+      <w:lvlText w:val="%6."/>
+      <w:lvlJc w:val="right"/>
+      <w:pPr>
+        <w:ind w:left="4320" w:hanging="180"/>
+      </w:pPr>
+    </w:lvl>
+    <w:lvl xmlns:w="http://schemas.openxmlformats.org/wordprocessingml/2006/main" w:ilvl="6">
+      <w:start w:val="1"/>
+      <w:numFmt w:val="decimal"/>
+      <w:lvlText w:val="%7."/>
+      <w:lvlJc w:val="left"/>
+      <w:pPr>
+        <w:ind w:left="5040" w:hanging="360"/>
+      </w:pPr>
+    </w:lvl>
+    <w:lvl xmlns:w="http://schemas.openxmlformats.org/wordprocessingml/2006/main" w:ilvl="7">
+      <w:start w:val="1"/>
+      <w:numFmt w:val="lowerLetter"/>
+      <w:lvlText w:val="%8."/>
+      <w:lvlJc w:val="left"/>
+      <w:pPr>
+        <w:ind w:left="5760" w:hanging="360"/>
+      </w:pPr>
+    </w:lvl>
+    <w:lvl xmlns:w="http://schemas.openxmlformats.org/wordprocessingml/2006/main" w:ilvl="8">
+      <w:start w:val="1"/>
+      <w:numFmt w:val="lowerRoman"/>
+      <w:lvlText w:val="%9."/>
+      <w:lvlJc w:val="right"/>
+      <w:pPr>
+        <w:ind w:left="6480" w:hanging="180"/>
+      </w:pPr>
+    </w:lvl>
+  </w:abstractNum>
+  <w:abstractNum xmlns:w="http://schemas.openxmlformats.org/wordprocessingml/2006/main" w:abstractNumId="54">
+    <w:multiLevelType xmlns:w="http://schemas.openxmlformats.org/wordprocessingml/2006/main" w:val="hybridMultilevel"/>
+    <w:lvl xmlns:w="http://schemas.openxmlformats.org/wordprocessingml/2006/main" w:ilvl="0">
+      <w:start w:val="1"/>
+      <w:numFmt w:val="decimal"/>
+      <w:lvlText w:val="%1."/>
+      <w:lvlJc w:val="left"/>
+      <w:pPr>
+        <w:ind w:left="720" w:hanging="360"/>
+      </w:pPr>
+    </w:lvl>
+    <w:lvl xmlns:w="http://schemas.openxmlformats.org/wordprocessingml/2006/main" w:ilvl="1">
+      <w:start w:val="1"/>
+      <w:numFmt w:val="lowerLetter"/>
+      <w:lvlText w:val="%2."/>
+      <w:lvlJc w:val="left"/>
+      <w:pPr>
+        <w:ind w:left="1440" w:hanging="360"/>
+      </w:pPr>
+    </w:lvl>
+    <w:lvl xmlns:w="http://schemas.openxmlformats.org/wordprocessingml/2006/main" w:ilvl="2">
+      <w:start w:val="1"/>
+      <w:numFmt w:val="lowerRoman"/>
+      <w:lvlText w:val="%3."/>
+      <w:lvlJc w:val="right"/>
+      <w:pPr>
+        <w:ind w:left="2160" w:hanging="180"/>
+      </w:pPr>
+    </w:lvl>
+    <w:lvl xmlns:w="http://schemas.openxmlformats.org/wordprocessingml/2006/main" w:ilvl="3">
+      <w:start w:val="1"/>
+      <w:numFmt w:val="decimal"/>
+      <w:lvlText w:val="%4."/>
+      <w:lvlJc w:val="left"/>
+      <w:pPr>
+        <w:ind w:left="2880" w:hanging="360"/>
+      </w:pPr>
+    </w:lvl>
+    <w:lvl xmlns:w="http://schemas.openxmlformats.org/wordprocessingml/2006/main" w:ilvl="4">
+      <w:start w:val="1"/>
+      <w:numFmt w:val="lowerLetter"/>
+      <w:lvlText w:val="%5."/>
+      <w:lvlJc w:val="left"/>
+      <w:pPr>
+        <w:ind w:left="3600" w:hanging="360"/>
+      </w:pPr>
+    </w:lvl>
+    <w:lvl xmlns:w="http://schemas.openxmlformats.org/wordprocessingml/2006/main" w:ilvl="5">
+      <w:start w:val="1"/>
+      <w:numFmt w:val="lowerRoman"/>
+      <w:lvlText w:val="%6."/>
+      <w:lvlJc w:val="right"/>
+      <w:pPr>
+        <w:ind w:left="4320" w:hanging="180"/>
+      </w:pPr>
+    </w:lvl>
+    <w:lvl xmlns:w="http://schemas.openxmlformats.org/wordprocessingml/2006/main" w:ilvl="6">
+      <w:start w:val="1"/>
+      <w:numFmt w:val="decimal"/>
+      <w:lvlText w:val="%7."/>
+      <w:lvlJc w:val="left"/>
+      <w:pPr>
+        <w:ind w:left="5040" w:hanging="360"/>
+      </w:pPr>
+    </w:lvl>
+    <w:lvl xmlns:w="http://schemas.openxmlformats.org/wordprocessingml/2006/main" w:ilvl="7">
+      <w:start w:val="1"/>
+      <w:numFmt w:val="lowerLetter"/>
+      <w:lvlText w:val="%8."/>
+      <w:lvlJc w:val="left"/>
+      <w:pPr>
+        <w:ind w:left="5760" w:hanging="360"/>
+      </w:pPr>
+    </w:lvl>
+    <w:lvl xmlns:w="http://schemas.openxmlformats.org/wordprocessingml/2006/main" w:ilvl="8">
+      <w:start w:val="1"/>
+      <w:numFmt w:val="lowerRoman"/>
+      <w:lvlText w:val="%9."/>
+      <w:lvlJc w:val="right"/>
+      <w:pPr>
+        <w:ind w:left="6480" w:hanging="180"/>
+      </w:pPr>
+    </w:lvl>
+  </w:abstractNum>
   <w:abstractNum xmlns:w="http://schemas.openxmlformats.org/wordprocessingml/2006/main" w:abstractNumId="53">
     <w:multiLevelType xmlns:w="http://schemas.openxmlformats.org/wordprocessingml/2006/main" w:val="hybridMultilevel"/>
     <w:lvl xmlns:w="http://schemas.openxmlformats.org/wordprocessingml/2006/main" w:ilvl="0">
@@ -12033,7 +13462,7 @@
     <w:nsid w:val="0D925F60"/>
     <w:multiLevelType w:val="hybridMultilevel"/>
     <w:tmpl w:val="56B6DB2C"/>
-    <w:lvl w:ilvl="0" w:tplc="9F16A55C">
+    <w:lvl w:ilvl="0">
       <w:start w:val="1"/>
       <w:numFmt w:val="decimal"/>
       <w:lvlText w:val="%1."/>
@@ -12205,7 +13634,7 @@
     <w:nsid w:val="1C243A13"/>
     <w:multiLevelType w:val="hybridMultilevel"/>
     <w:tmpl w:val="6D1A011E"/>
-    <w:lvl w:ilvl="0" w:tplc="27AEAF62">
+    <w:lvl w:ilvl="0">
       <w:start w:val="1"/>
       <w:numFmt w:val="decimal"/>
       <w:lvlText w:val="%1."/>
@@ -13491,6 +14920,24 @@
       </w:pPr>
     </w:lvl>
   </w:abstractNum>
+  <w:num w:numId="60">
+    <w:abstractNumId w:val="59"/>
+  </w:num>
+  <w:num w:numId="59">
+    <w:abstractNumId w:val="58"/>
+  </w:num>
+  <w:num w:numId="58">
+    <w:abstractNumId w:val="57"/>
+  </w:num>
+  <w:num w:numId="57">
+    <w:abstractNumId w:val="56"/>
+  </w:num>
+  <w:num w:numId="56">
+    <w:abstractNumId w:val="55"/>
+  </w:num>
+  <w:num w:numId="55">
+    <w:abstractNumId w:val="54"/>
+  </w:num>
   <w:num w:numId="54">
     <w:abstractNumId w:val="53"/>
   </w:num>

</xml_diff>